<commit_message>
Changed display Methods to toString()
</commit_message>
<xml_diff>
--- a/Deliverable 1.docx
+++ b/Deliverable 1.docx
@@ -2,6 +2,88 @@
 <file path=word/document.xml><?xml version="1.0" encoding="utf-8"?>
 <w:document xmlns:wpc="http://schemas.microsoft.com/office/word/2010/wordprocessingCanvas" xmlns:cx="http://schemas.microsoft.com/office/drawing/2014/chartex" xmlns:cx1="http://schemas.microsoft.com/office/drawing/2015/9/8/chartex" xmlns:cx2="http://schemas.microsoft.com/office/drawing/2015/10/21/chartex" xmlns:cx3="http://schemas.microsoft.com/office/drawing/2016/5/9/chartex" xmlns:cx4="http://schemas.microsoft.com/office/drawing/2016/5/10/chartex" xmlns:cx5="http://schemas.microsoft.com/office/drawing/2016/5/11/chartex" xmlns:cx6="http://schemas.microsoft.com/office/drawing/2016/5/12/chartex" xmlns:cx7="http://schemas.microsoft.com/office/drawing/2016/5/13/chartex" xmlns:cx8="http://schemas.microsoft.com/office/drawing/2016/5/14/chartex" xmlns:mc="http://schemas.openxmlformats.org/markup-compatibility/2006" xmlns:aink="http://schemas.microsoft.com/office/drawing/2016/ink" xmlns:am3d="http://schemas.microsoft.com/office/drawing/2017/model3d" xmlns:o="urn:schemas-microsoft-com:office:office" xmlns:oel="http://schemas.microsoft.com/office/2019/extlst" xmlns:r="http://schemas.openxmlformats.org/officeDocument/2006/relationships" xmlns:m="http://schemas.openxmlformats.org/officeDocument/2006/math" xmlns:v="urn:schemas-microsoft-com:vml" xmlns:wp14="http://schemas.microsoft.com/office/word/2010/wordprocessingDrawing" xmlns:wp="http://schemas.openxmlformats.org/drawingml/2006/wordprocessingDrawing" xmlns:w10="urn:schemas-microsoft-com:office:word" xmlns:w="http://schemas.openxmlformats.org/wordprocessingml/2006/main" xmlns:w14="http://schemas.microsoft.com/office/word/2010/wordml" xmlns:w15="http://schemas.microsoft.com/office/word/2012/wordml" xmlns:w16cex="http://schemas.microsoft.com/office/word/2018/wordml/cex" xmlns:w16cid="http://schemas.microsoft.com/office/word/2016/wordml/cid" xmlns:w16="http://schemas.microsoft.com/office/word/2018/wordml" xmlns:w16du="http://schemas.microsoft.com/office/word/2023/wordml/word16du" xmlns:w16sdtdh="http://schemas.microsoft.com/office/word/2020/wordml/sdtdatahash" xmlns:w16sdtfl="http://schemas.microsoft.com/office/word/2024/wordml/sdtformatlock" xmlns:w16se="http://schemas.microsoft.com/office/word/2015/wordml/symex" xmlns:wpg="http://schemas.microsoft.com/office/word/2010/wordprocessingGroup" xmlns:wpi="http://schemas.microsoft.com/office/word/2010/wordprocessingInk" xmlns:wne="http://schemas.microsoft.com/office/word/2006/wordml" xmlns:wps="http://schemas.microsoft.com/office/word/2010/wordprocessingShape" mc:Ignorable="w14 w15 w16se w16cid w16 w16cex w16sdtdh w16sdtfl w16du wp14">
   <w:body>
+    <w:p>
+      <w:pPr>
+        <w:spacing w:line="240" w:lineRule="auto"/>
+        <w:ind w:left="360" w:hanging="360"/>
+        <w:jc w:val="center"/>
+        <w:rPr>
+          <w:b/>
+          <w:bCs/>
+          <w:sz w:val="32"/>
+          <w:szCs w:val="32"/>
+        </w:rPr>
+      </w:pPr>
+      <w:r>
+        <w:rPr>
+          <w:b/>
+          <w:bCs/>
+          <w:sz w:val="32"/>
+          <w:szCs w:val="32"/>
+        </w:rPr>
+        <w:t xml:space="preserve">OBJECT ORIENTED PROGRAMMING </w:t>
+      </w:r>
+    </w:p>
+    <w:p>
+      <w:pPr>
+        <w:spacing w:line="240" w:lineRule="auto"/>
+        <w:ind w:left="360" w:hanging="360"/>
+        <w:jc w:val="center"/>
+        <w:rPr>
+          <w:b/>
+          <w:bCs/>
+          <w:sz w:val="32"/>
+          <w:szCs w:val="32"/>
+        </w:rPr>
+      </w:pPr>
+      <w:r>
+        <w:rPr>
+          <w:b/>
+          <w:bCs/>
+          <w:sz w:val="32"/>
+          <w:szCs w:val="32"/>
+        </w:rPr>
+        <w:t>Assignment 2 – Project Deliverable 1</w:t>
+      </w:r>
+    </w:p>
+    <w:p>
+      <w:pPr>
+        <w:pBdr>
+          <w:bottom w:val="single" w:sz="4" w:space="1" w:color="auto"/>
+        </w:pBdr>
+        <w:spacing w:line="240" w:lineRule="auto"/>
+        <w:ind w:left="360" w:hanging="360"/>
+        <w:jc w:val="center"/>
+        <w:rPr>
+          <w:b/>
+          <w:bCs/>
+          <w:sz w:val="32"/>
+          <w:szCs w:val="32"/>
+        </w:rPr>
+      </w:pPr>
+      <w:r>
+        <w:rPr>
+          <w:b/>
+          <w:bCs/>
+          <w:sz w:val="32"/>
+          <w:szCs w:val="32"/>
+        </w:rPr>
+        <w:t>LIBRARY MANAGEMENT SYSTEM</w:t>
+      </w:r>
+    </w:p>
+    <w:p>
+      <w:pPr>
+        <w:spacing w:line="240" w:lineRule="auto"/>
+        <w:ind w:left="360" w:hanging="360"/>
+        <w:jc w:val="center"/>
+        <w:rPr>
+          <w:b/>
+          <w:bCs/>
+          <w:sz w:val="32"/>
+          <w:szCs w:val="32"/>
+        </w:rPr>
+      </w:pPr>
+    </w:p>
     <w:p>
       <w:pPr>
         <w:pStyle w:val="ListParagraph"/>
@@ -883,6 +965,7 @@
                 <w:sz w:val="20"/>
                 <w:szCs w:val="20"/>
               </w:rPr>
+              <w:lastRenderedPageBreak/>
               <w:t>Librarian</w:t>
             </w:r>
             <w:r>
@@ -1368,15 +1451,7 @@
                 <w:sz w:val="20"/>
                 <w:szCs w:val="20"/>
               </w:rPr>
-              <w:t xml:space="preserve">Main class that manages books, </w:t>
-            </w:r>
-            <w:r>
-              <w:rPr>
-                <w:sz w:val="20"/>
-                <w:szCs w:val="20"/>
-              </w:rPr>
-              <w:lastRenderedPageBreak/>
-              <w:t>members, librarians, transactions etc.</w:t>
+              <w:t>Main class that manages books, members, librarians, transactions etc.</w:t>
             </w:r>
           </w:p>
         </w:tc>
@@ -1397,7 +1472,6 @@
                 <w:sz w:val="20"/>
                 <w:szCs w:val="20"/>
               </w:rPr>
-              <w:lastRenderedPageBreak/>
               <w:t>books: List&lt;Book&gt;</w:t>
             </w:r>
           </w:p>
@@ -1441,7 +1515,6 @@
                 <w:sz w:val="20"/>
                 <w:szCs w:val="20"/>
               </w:rPr>
-              <w:lastRenderedPageBreak/>
               <w:t>transactions:List</w:t>
             </w:r>
             <w:proofErr w:type="spellEnd"/>
@@ -1491,7 +1564,6 @@
                 <w:sz w:val="20"/>
                 <w:szCs w:val="20"/>
               </w:rPr>
-              <w:lastRenderedPageBreak/>
               <w:t>searchBook</w:t>
             </w:r>
             <w:proofErr w:type="spellEnd"/>
@@ -1607,7 +1679,6 @@
                 <w:sz w:val="20"/>
                 <w:szCs w:val="20"/>
               </w:rPr>
-              <w:lastRenderedPageBreak/>
               <w:t>showAllBooks</w:t>
             </w:r>
             <w:proofErr w:type="spellEnd"/>
@@ -1679,7 +1750,6 @@
                 <w:sz w:val="20"/>
                 <w:szCs w:val="20"/>
               </w:rPr>
-              <w:lastRenderedPageBreak/>
               <w:t>Transaction</w:t>
             </w:r>
           </w:p>
@@ -2183,6 +2253,11 @@
     </w:p>
     <w:p>
       <w:pPr>
+        <w:pStyle w:val="ListParagraph"/>
+        <w:numPr>
+          <w:ilvl w:val="0"/>
+          <w:numId w:val="1"/>
+        </w:numPr>
         <w:spacing w:line="240" w:lineRule="auto"/>
         <w:rPr>
           <w:b/>
@@ -2194,7 +2269,7 @@
           <w:b/>
           <w:bCs/>
         </w:rPr>
-        <w:t>D: Relationships</w:t>
+        <w:t>Relationships</w:t>
       </w:r>
     </w:p>
     <w:tbl>
@@ -2836,6 +2911,7 @@
                 <w:b/>
                 <w:bCs/>
               </w:rPr>
+              <w:lastRenderedPageBreak/>
               <w:t>Transaction</w:t>
             </w:r>
           </w:p>
@@ -3081,7 +3157,6 @@
                 <w:b/>
                 <w:bCs/>
               </w:rPr>
-              <w:lastRenderedPageBreak/>
               <w:t>Librarian</w:t>
             </w:r>
           </w:p>
@@ -3183,87 +3258,6 @@
                 <w:b/>
                 <w:bCs/>
               </w:rPr>
-              <w:t>Library</w:t>
-            </w:r>
-          </w:p>
-        </w:tc>
-        <w:tc>
-          <w:tcPr>
-            <w:tcW w:w="1785" w:type="dxa"/>
-          </w:tcPr>
-          <w:p>
-            <w:r>
-              <w:t>Association</w:t>
-            </w:r>
-          </w:p>
-        </w:tc>
-        <w:tc>
-          <w:tcPr>
-            <w:tcW w:w="1862" w:type="dxa"/>
-          </w:tcPr>
-          <w:p>
-            <w:r>
-              <w:t>1</w:t>
-            </w:r>
-            <w:r>
-              <w:t>→</w:t>
-            </w:r>
-            <w:r>
-              <w:t xml:space="preserve"> 1 </w:t>
-            </w:r>
-          </w:p>
-        </w:tc>
-        <w:tc>
-          <w:tcPr>
-            <w:tcW w:w="3340" w:type="dxa"/>
-          </w:tcPr>
-          <w:p>
-            <w:r>
-              <w:t>Librarian performs operations on Library’s data.</w:t>
-            </w:r>
-          </w:p>
-        </w:tc>
-      </w:tr>
-      <w:tr>
-        <w:trPr>
-          <w:trHeight w:val="483"/>
-        </w:trPr>
-        <w:tc>
-          <w:tcPr>
-            <w:tcW w:w="1492" w:type="dxa"/>
-          </w:tcPr>
-          <w:p>
-            <w:pPr>
-              <w:rPr>
-                <w:b/>
-                <w:bCs/>
-              </w:rPr>
-            </w:pPr>
-            <w:r>
-              <w:rPr>
-                <w:b/>
-                <w:bCs/>
-              </w:rPr>
-              <w:t>Librarian</w:t>
-            </w:r>
-          </w:p>
-        </w:tc>
-        <w:tc>
-          <w:tcPr>
-            <w:tcW w:w="2181" w:type="dxa"/>
-          </w:tcPr>
-          <w:p>
-            <w:pPr>
-              <w:rPr>
-                <w:b/>
-                <w:bCs/>
-              </w:rPr>
-            </w:pPr>
-            <w:r>
-              <w:rPr>
-                <w:b/>
-                <w:bCs/>
-              </w:rPr>
               <w:t>Librarian</w:t>
             </w:r>
           </w:p>
@@ -3315,21 +3309,118 @@
     <w:p>
       <w:pPr>
         <w:spacing w:line="240" w:lineRule="auto"/>
+        <w:rPr>
+          <w:noProof/>
+        </w:rPr>
+      </w:pPr>
+    </w:p>
+    <w:p>
+      <w:pPr>
+        <w:pStyle w:val="ListParagraph"/>
+        <w:numPr>
+          <w:ilvl w:val="0"/>
+          <w:numId w:val="1"/>
+        </w:numPr>
+        <w:spacing w:line="240" w:lineRule="auto"/>
+        <w:rPr>
+          <w:b/>
+          <w:bCs/>
+          <w:noProof/>
+        </w:rPr>
+      </w:pPr>
+      <w:r>
+        <w:rPr>
+          <w:b/>
+          <w:bCs/>
+          <w:noProof/>
+        </w:rPr>
+        <w:t>UML Diagram</w:t>
+      </w:r>
+    </w:p>
+    <w:p>
+      <w:pPr>
+        <w:spacing w:line="240" w:lineRule="auto"/>
+        <w:rPr>
+          <w:noProof/>
+        </w:rPr>
+      </w:pPr>
+    </w:p>
+    <w:p>
+      <w:pPr>
+        <w:spacing w:line="240" w:lineRule="auto"/>
+        <w:rPr>
+          <w:noProof/>
+        </w:rPr>
+      </w:pPr>
+    </w:p>
+    <w:p>
+      <w:pPr>
+        <w:spacing w:line="240" w:lineRule="auto"/>
+        <w:rPr>
+          <w:noProof/>
+        </w:rPr>
       </w:pPr>
     </w:p>
     <w:p>
       <w:pPr>
         <w:spacing w:line="240" w:lineRule="auto"/>
       </w:pPr>
-    </w:p>
-    <w:p>
-      <w:pPr>
-        <w:spacing w:line="240" w:lineRule="auto"/>
-      </w:pPr>
+      <w:r>
+        <w:rPr>
+          <w:noProof/>
+        </w:rPr>
+        <w:drawing>
+          <wp:inline distT="0" distB="0" distL="0" distR="0" wp14:anchorId="267AB0E6" wp14:editId="0E9BCBF2">
+            <wp:extent cx="6273743" cy="3967089"/>
+            <wp:effectExtent l="0" t="0" r="0" b="0"/>
+            <wp:docPr id="1585261444" name="Picture 2"/>
+            <wp:cNvGraphicFramePr>
+              <a:graphicFrameLocks xmlns:a="http://schemas.openxmlformats.org/drawingml/2006/main" noChangeAspect="1"/>
+            </wp:cNvGraphicFramePr>
+            <a:graphic xmlns:a="http://schemas.openxmlformats.org/drawingml/2006/main">
+              <a:graphicData uri="http://schemas.openxmlformats.org/drawingml/2006/picture">
+                <pic:pic xmlns:pic="http://schemas.openxmlformats.org/drawingml/2006/picture">
+                  <pic:nvPicPr>
+                    <pic:cNvPr id="1585261444" name="Picture 1585261444"/>
+                    <pic:cNvPicPr/>
+                  </pic:nvPicPr>
+                  <pic:blipFill>
+                    <a:blip r:embed="rId5" cstate="print">
+                      <a:extLst>
+                        <a:ext uri="{28A0092B-C50C-407E-A947-70E740481C1C}">
+                          <a14:useLocalDpi xmlns:a14="http://schemas.microsoft.com/office/drawing/2010/main" val="0"/>
+                        </a:ext>
+                      </a:extLst>
+                    </a:blip>
+                    <a:stretch>
+                      <a:fillRect/>
+                    </a:stretch>
+                  </pic:blipFill>
+                  <pic:spPr>
+                    <a:xfrm>
+                      <a:off x="0" y="0"/>
+                      <a:ext cx="6273743" cy="3967089"/>
+                    </a:xfrm>
+                    <a:prstGeom prst="rect">
+                      <a:avLst/>
+                    </a:prstGeom>
+                  </pic:spPr>
+                </pic:pic>
+              </a:graphicData>
+            </a:graphic>
+          </wp:inline>
+        </w:drawing>
+      </w:r>
     </w:p>
     <w:sectPr>
       <w:pgSz w:w="12240" w:h="15840"/>
       <w:pgMar w:top="1440" w:right="1440" w:bottom="1440" w:left="1440" w:header="720" w:footer="720" w:gutter="0"/>
+      <w:pgBorders w:offsetFrom="page">
+        <w:top w:val="single" w:sz="4" w:space="24" w:color="auto"/>
+        <w:left w:val="single" w:sz="4" w:space="24" w:color="auto"/>
+        <w:bottom w:val="single" w:sz="4" w:space="24" w:color="auto"/>
+        <w:right w:val="single" w:sz="4" w:space="24" w:color="auto"/>
+      </w:pgBorders>
       <w:cols w:space="720"/>
       <w:docGrid w:linePitch="360"/>
     </w:sectPr>

</xml_diff>